<commit_message>
repasado analisis spirnt 1
</commit_message>
<xml_diff>
--- a/Documentacion/Seguimiento/Informe de Seguimiento I.docx
+++ b/Documentacion/Seguimiento/Informe de Seguimiento I.docx
@@ -5062,7 +5062,7 @@
             <v:path o:extrusionok="f" gradientshapeok="t" o:connecttype="rect"/>
             <o:lock v:ext="edit" aspectratio="t"/>
           </v:shapetype>
-          <v:shape id="_x0000_i1257" type="#_x0000_t75" style="width:426.1pt;height:599.65pt">
+          <v:shape id="_x0000_i1025" type="#_x0000_t75" style="width:426pt;height:600pt">
             <v:imagedata r:id="rId8" o:title=""/>
           </v:shape>
         </w:pict>
@@ -5928,10 +5928,24 @@
                 <w:szCs w:val="24"/>
                 <w:lang w:val="es-ES_tradnl"/>
               </w:rPr>
-              <w:t>: circunstancias personales han restado dos días a la realización del proyecto</w:t>
+              <w:t xml:space="preserve">: circunstancias personales han restado dos días a la realización </w:t>
+            </w:r>
+            <w:r>
+              <w:rPr>
+                <w:szCs w:val="24"/>
+                <w:lang w:val="es-ES_tradnl"/>
+              </w:rPr>
+              <w:t>de la tarea Implementación</w:t>
             </w:r>
             <w:bookmarkStart w:id="8" w:name="_GoBack"/>
             <w:bookmarkEnd w:id="8"/>
+            <w:r>
+              <w:rPr>
+                <w:szCs w:val="24"/>
+                <w:lang w:val="es-ES_tradnl"/>
+              </w:rPr>
+              <w:t xml:space="preserve"> del sprint 1.</w:t>
+            </w:r>
           </w:p>
         </w:tc>
         <w:tc>
@@ -9900,7 +9914,7 @@
 </file>
 
 <file path=customXml/itemProps1.xml><?xml version="1.0" encoding="utf-8"?>
-<ds:datastoreItem xmlns:ds="http://schemas.openxmlformats.org/officeDocument/2006/customXml" ds:itemID="{2AF42B1E-99E5-47E3-94A8-0D06DB39C0DF}">
+<ds:datastoreItem xmlns:ds="http://schemas.openxmlformats.org/officeDocument/2006/customXml" ds:itemID="{1E8CDF4B-6123-4D11-AD3C-A5D2AE59A093}">
   <ds:schemaRefs>
     <ds:schemaRef ds:uri="http://schemas.openxmlformats.org/officeDocument/2006/bibliography"/>
   </ds:schemaRefs>

</xml_diff>